<commit_message>
Replace Activity 2 Version Control Systems and Git - Short Version (Teacher).docx
</commit_message>
<xml_diff>
--- a/materials/AliPOGILandLabs/POGILs/Activity 2 Version Control Systems and Git - Short Version (Teacher).docx
+++ b/materials/AliPOGILandLabs/POGILs/Activity 2 Version Control Systems and Git - Short Version (Teacher).docx
@@ -64,8 +64,6 @@
         </w:rPr>
         <w:t>Git</w:t>
       </w:r>
-      <w:bookmarkStart w:id="3" w:name="_GoBack"/>
-      <w:bookmarkEnd w:id="3"/>
     </w:p>
     <w:p>
       <w:pPr>
@@ -109,8 +107,8 @@
           <w:bCs/>
         </w:rPr>
       </w:pPr>
-      <w:bookmarkStart w:id="4" w:name="_heading=h.1fob9te" w:colFirst="0" w:colLast="0"/>
-      <w:bookmarkEnd w:id="4"/>
+      <w:bookmarkStart w:id="3" w:name="_heading=h.1fob9te" w:colFirst="0" w:colLast="0"/>
+      <w:bookmarkEnd w:id="3"/>
       <w:r>
         <w:rPr>
           <w:rFonts w:asciiTheme="majorHAnsi" w:hAnsiTheme="majorHAnsi" w:cstheme="majorHAnsi"/>
@@ -380,16 +378,16 @@
     <w:p>
       <w:pPr>
         <w:pStyle w:val="Heading2"/>
-        <w:spacing w:before="0" w:after="0" w:line="360" w:lineRule="auto"/>
+        <w:spacing w:before="0" w:after="0" w:line="240" w:lineRule="auto"/>
         <w:contextualSpacing/>
         <w:rPr>
-          <w:rFonts w:asciiTheme="majorHAnsi" w:eastAsia="Calibri" w:hAnsiTheme="majorHAnsi" w:cstheme="majorHAnsi"/>
-          <w:b/>
-        </w:rPr>
-      </w:pPr>
-      <w:r>
-        <w:rPr>
-          <w:rFonts w:asciiTheme="majorHAnsi" w:eastAsia="Calibri" w:hAnsiTheme="majorHAnsi" w:cstheme="majorHAnsi"/>
+          <w:rFonts w:ascii="Calibri" w:eastAsia="Calibri" w:hAnsi="Calibri" w:cs="Calibri"/>
+          <w:b/>
+        </w:rPr>
+      </w:pPr>
+      <w:r>
+        <w:rPr>
+          <w:rFonts w:ascii="Calibri" w:eastAsia="Calibri" w:hAnsi="Calibri" w:cs="Calibri"/>
           <w:b/>
         </w:rPr>
         <w:t>Team Roles</w:t>
@@ -397,27 +395,95 @@
     </w:p>
     <w:p>
       <w:pPr>
-        <w:spacing w:line="360" w:lineRule="auto"/>
-        <w:contextualSpacing/>
-        <w:rPr>
-          <w:rFonts w:asciiTheme="majorHAnsi" w:eastAsia="Calibri" w:hAnsiTheme="majorHAnsi" w:cstheme="majorHAnsi"/>
+        <w:pStyle w:val="ListParagraph"/>
+        <w:numPr>
+          <w:ilvl w:val="0"/>
+          <w:numId w:val="39"/>
+        </w:numPr>
+        <w:spacing w:line="240" w:lineRule="auto"/>
+        <w:jc w:val="both"/>
+        <w:rPr>
+          <w:rFonts w:ascii="Calibri" w:eastAsia="Calibri" w:hAnsi="Calibri" w:cs="Calibri"/>
           <w:i/>
         </w:rPr>
       </w:pPr>
       <w:r>
         <w:rPr>
-          <w:rFonts w:asciiTheme="majorHAnsi" w:eastAsia="Calibri" w:hAnsiTheme="majorHAnsi" w:cstheme="majorHAnsi"/>
+          <w:rFonts w:ascii="Calibri" w:eastAsia="Calibri" w:hAnsi="Calibri" w:cs="Calibri"/>
           <w:i/>
         </w:rPr>
+        <w:t>Before you start, make sure everyone in your team has a new role (not the same role as the last activity).</w:t>
+      </w:r>
+    </w:p>
+    <w:p>
+      <w:pPr>
+        <w:pStyle w:val="ListParagraph"/>
+        <w:numPr>
+          <w:ilvl w:val="0"/>
+          <w:numId w:val="39"/>
+        </w:numPr>
+        <w:spacing w:line="240" w:lineRule="auto"/>
+        <w:jc w:val="both"/>
+        <w:rPr>
+          <w:rFonts w:ascii="Calibri" w:eastAsia="Calibri" w:hAnsi="Calibri" w:cs="Calibri"/>
+          <w:i/>
+        </w:rPr>
+      </w:pPr>
+      <w:r>
+        <w:rPr>
+          <w:rFonts w:ascii="Calibri" w:eastAsia="Calibri" w:hAnsi="Calibri" w:cs="Calibri"/>
+          <w:i/>
+          <w:lang w:val="en-US"/>
+        </w:rPr>
+        <w:t>I</w:t>
+      </w:r>
+      <w:proofErr w:type="spellStart"/>
+      <w:r>
+        <w:rPr>
+          <w:rFonts w:ascii="Calibri" w:eastAsia="Calibri" w:hAnsi="Calibri" w:cs="Calibri"/>
+          <w:i/>
+        </w:rPr>
+        <w:t>f</w:t>
+      </w:r>
+      <w:proofErr w:type="spellEnd"/>
+      <w:r>
+        <w:rPr>
+          <w:rFonts w:ascii="Calibri" w:eastAsia="Calibri" w:hAnsi="Calibri" w:cs="Calibri"/>
+          <w:i/>
+        </w:rPr>
+        <w:t xml:space="preserve"> you have three people, combine the Manager and Reflector roles.</w:t>
+      </w:r>
+    </w:p>
+    <w:p>
+      <w:pPr>
+        <w:spacing w:line="240" w:lineRule="auto"/>
+        <w:rPr>
+          <w:rFonts w:ascii="Calibri" w:eastAsia="Calibri" w:hAnsi="Calibri" w:cs="Calibri"/>
+          <w:i/>
+        </w:rPr>
+      </w:pPr>
+    </w:p>
+    <w:p>
+      <w:pPr>
+        <w:spacing w:line="240" w:lineRule="auto"/>
+        <w:rPr>
+          <w:rFonts w:ascii="Calibri" w:eastAsia="Calibri" w:hAnsi="Calibri" w:cs="Calibri"/>
+          <w:i/>
+        </w:rPr>
+      </w:pPr>
+      <w:r>
+        <w:rPr>
+          <w:rFonts w:ascii="Calibri" w:eastAsia="Calibri" w:hAnsi="Calibri" w:cs="Calibri"/>
+          <w:i/>
+        </w:rPr>
         <w:t>Record role assignments here.</w:t>
       </w:r>
     </w:p>
     <w:p>
       <w:pPr>
-        <w:spacing w:line="360" w:lineRule="auto"/>
-        <w:contextualSpacing/>
-        <w:rPr>
-          <w:rFonts w:asciiTheme="majorHAnsi" w:eastAsia="Calibri" w:hAnsiTheme="majorHAnsi" w:cstheme="majorHAnsi"/>
+        <w:spacing w:line="240" w:lineRule="auto"/>
+        <w:rPr>
+          <w:rFonts w:ascii="Calibri" w:eastAsia="Calibri" w:hAnsi="Calibri" w:cs="Calibri"/>
         </w:rPr>
       </w:pPr>
     </w:p>
@@ -455,14 +521,13 @@
             <w:pPr>
               <w:widowControl w:val="0"/>
               <w:spacing w:line="360" w:lineRule="auto"/>
-              <w:contextualSpacing/>
               <w:rPr>
-                <w:rFonts w:asciiTheme="majorHAnsi" w:eastAsia="Calibri" w:hAnsiTheme="majorHAnsi" w:cstheme="majorHAnsi"/>
+                <w:rFonts w:ascii="Calibri" w:eastAsia="Calibri" w:hAnsi="Calibri" w:cs="Calibri"/>
               </w:rPr>
             </w:pPr>
             <w:r>
               <w:rPr>
-                <w:rFonts w:asciiTheme="majorHAnsi" w:eastAsia="Calibri" w:hAnsiTheme="majorHAnsi" w:cstheme="majorHAnsi"/>
+                <w:rFonts w:ascii="Calibri" w:eastAsia="Calibri" w:hAnsi="Calibri" w:cs="Calibri"/>
               </w:rPr>
               <w:t>Manager</w:t>
             </w:r>
@@ -483,9 +548,8 @@
             <w:pPr>
               <w:widowControl w:val="0"/>
               <w:spacing w:line="360" w:lineRule="auto"/>
-              <w:contextualSpacing/>
               <w:rPr>
-                <w:rFonts w:asciiTheme="majorHAnsi" w:eastAsia="Calibri" w:hAnsiTheme="majorHAnsi" w:cstheme="majorHAnsi"/>
+                <w:rFonts w:ascii="Calibri" w:eastAsia="Calibri" w:hAnsi="Calibri" w:cs="Calibri"/>
               </w:rPr>
             </w:pPr>
           </w:p>
@@ -507,14 +571,13 @@
             <w:pPr>
               <w:widowControl w:val="0"/>
               <w:spacing w:line="360" w:lineRule="auto"/>
-              <w:contextualSpacing/>
               <w:rPr>
-                <w:rFonts w:asciiTheme="majorHAnsi" w:eastAsia="Calibri" w:hAnsiTheme="majorHAnsi" w:cstheme="majorHAnsi"/>
+                <w:rFonts w:ascii="Calibri" w:eastAsia="Calibri" w:hAnsi="Calibri" w:cs="Calibri"/>
               </w:rPr>
             </w:pPr>
             <w:r>
               <w:rPr>
-                <w:rFonts w:asciiTheme="majorHAnsi" w:eastAsia="Calibri" w:hAnsiTheme="majorHAnsi" w:cstheme="majorHAnsi"/>
+                <w:rFonts w:ascii="Calibri" w:eastAsia="Calibri" w:hAnsi="Calibri" w:cs="Calibri"/>
               </w:rPr>
               <w:t>Presenter</w:t>
             </w:r>
@@ -535,9 +598,8 @@
             <w:pPr>
               <w:widowControl w:val="0"/>
               <w:spacing w:line="360" w:lineRule="auto"/>
-              <w:contextualSpacing/>
               <w:rPr>
-                <w:rFonts w:asciiTheme="majorHAnsi" w:eastAsia="Calibri" w:hAnsiTheme="majorHAnsi" w:cstheme="majorHAnsi"/>
+                <w:rFonts w:ascii="Calibri" w:eastAsia="Calibri" w:hAnsi="Calibri" w:cs="Calibri"/>
               </w:rPr>
             </w:pPr>
           </w:p>
@@ -559,14 +621,13 @@
             <w:pPr>
               <w:widowControl w:val="0"/>
               <w:spacing w:line="360" w:lineRule="auto"/>
-              <w:contextualSpacing/>
               <w:rPr>
-                <w:rFonts w:asciiTheme="majorHAnsi" w:eastAsia="Calibri" w:hAnsiTheme="majorHAnsi" w:cstheme="majorHAnsi"/>
+                <w:rFonts w:ascii="Calibri" w:eastAsia="Calibri" w:hAnsi="Calibri" w:cs="Calibri"/>
               </w:rPr>
             </w:pPr>
             <w:r>
               <w:rPr>
-                <w:rFonts w:asciiTheme="majorHAnsi" w:eastAsia="Calibri" w:hAnsiTheme="majorHAnsi" w:cstheme="majorHAnsi"/>
+                <w:rFonts w:ascii="Calibri" w:eastAsia="Calibri" w:hAnsi="Calibri" w:cs="Calibri"/>
               </w:rPr>
               <w:t>Recorder</w:t>
             </w:r>
@@ -587,9 +648,8 @@
             <w:pPr>
               <w:widowControl w:val="0"/>
               <w:spacing w:line="360" w:lineRule="auto"/>
-              <w:contextualSpacing/>
               <w:rPr>
-                <w:rFonts w:asciiTheme="majorHAnsi" w:eastAsia="Calibri" w:hAnsiTheme="majorHAnsi" w:cstheme="majorHAnsi"/>
+                <w:rFonts w:ascii="Calibri" w:eastAsia="Calibri" w:hAnsi="Calibri" w:cs="Calibri"/>
               </w:rPr>
             </w:pPr>
           </w:p>
@@ -611,14 +671,13 @@
             <w:pPr>
               <w:widowControl w:val="0"/>
               <w:spacing w:line="360" w:lineRule="auto"/>
-              <w:contextualSpacing/>
               <w:rPr>
-                <w:rFonts w:asciiTheme="majorHAnsi" w:eastAsia="Calibri" w:hAnsiTheme="majorHAnsi" w:cstheme="majorHAnsi"/>
+                <w:rFonts w:ascii="Calibri" w:eastAsia="Calibri" w:hAnsi="Calibri" w:cs="Calibri"/>
               </w:rPr>
             </w:pPr>
             <w:r>
               <w:rPr>
-                <w:rFonts w:asciiTheme="majorHAnsi" w:eastAsia="Calibri" w:hAnsiTheme="majorHAnsi" w:cstheme="majorHAnsi"/>
+                <w:rFonts w:ascii="Calibri" w:eastAsia="Calibri" w:hAnsi="Calibri" w:cs="Calibri"/>
               </w:rPr>
               <w:t>Reflector</w:t>
             </w:r>
@@ -639,9 +698,8 @@
             <w:pPr>
               <w:widowControl w:val="0"/>
               <w:spacing w:line="360" w:lineRule="auto"/>
-              <w:contextualSpacing/>
               <w:rPr>
-                <w:rFonts w:asciiTheme="majorHAnsi" w:eastAsia="Calibri" w:hAnsiTheme="majorHAnsi" w:cstheme="majorHAnsi"/>
+                <w:rFonts w:ascii="Calibri" w:eastAsia="Calibri" w:hAnsi="Calibri" w:cs="Calibri"/>
               </w:rPr>
             </w:pPr>
           </w:p>
@@ -1325,8 +1383,8 @@
           <w:szCs w:val="22"/>
         </w:rPr>
       </w:pPr>
-      <w:bookmarkStart w:id="5" w:name="_61jo403lq5qx" w:colFirst="0" w:colLast="0"/>
-      <w:bookmarkEnd w:id="5"/>
+      <w:bookmarkStart w:id="4" w:name="_61jo403lq5qx" w:colFirst="0" w:colLast="0"/>
+      <w:bookmarkEnd w:id="4"/>
       <w:r>
         <w:rPr>
           <w:rFonts w:asciiTheme="majorHAnsi" w:hAnsiTheme="majorHAnsi" w:cstheme="majorHAnsi"/>
@@ -1509,8 +1567,8 @@
           <w:szCs w:val="22"/>
         </w:rPr>
       </w:pPr>
-      <w:bookmarkStart w:id="6" w:name="_yvwqd1d5rbq4" w:colFirst="0" w:colLast="0"/>
-      <w:bookmarkEnd w:id="6"/>
+      <w:bookmarkStart w:id="5" w:name="_yvwqd1d5rbq4" w:colFirst="0" w:colLast="0"/>
+      <w:bookmarkEnd w:id="5"/>
       <w:r>
         <w:rPr>
           <w:rFonts w:asciiTheme="majorHAnsi" w:hAnsiTheme="majorHAnsi" w:cstheme="majorHAnsi"/>
@@ -1726,8 +1784,8 @@
           <w:szCs w:val="22"/>
         </w:rPr>
       </w:pPr>
-      <w:bookmarkStart w:id="7" w:name="_hp4sh58hvr7u" w:colFirst="0" w:colLast="0"/>
-      <w:bookmarkEnd w:id="7"/>
+      <w:bookmarkStart w:id="6" w:name="_hp4sh58hvr7u" w:colFirst="0" w:colLast="0"/>
+      <w:bookmarkEnd w:id="6"/>
       <w:r>
         <w:rPr>
           <w:rFonts w:asciiTheme="majorHAnsi" w:hAnsiTheme="majorHAnsi" w:cstheme="majorHAnsi"/>
@@ -1915,8 +1973,8 @@
           <w:szCs w:val="22"/>
         </w:rPr>
       </w:pPr>
-      <w:bookmarkStart w:id="8" w:name="_m6zz0f3v2xpw" w:colFirst="0" w:colLast="0"/>
-      <w:bookmarkEnd w:id="8"/>
+      <w:bookmarkStart w:id="7" w:name="_m6zz0f3v2xpw" w:colFirst="0" w:colLast="0"/>
+      <w:bookmarkEnd w:id="7"/>
       <w:r>
         <w:rPr>
           <w:rFonts w:asciiTheme="majorHAnsi" w:hAnsiTheme="majorHAnsi" w:cstheme="majorHAnsi"/>
@@ -2262,8 +2320,8 @@
           <w:szCs w:val="22"/>
         </w:rPr>
       </w:pPr>
-      <w:bookmarkStart w:id="9" w:name="_95ivntya7we7" w:colFirst="0" w:colLast="0"/>
-      <w:bookmarkEnd w:id="9"/>
+      <w:bookmarkStart w:id="8" w:name="_95ivntya7we7" w:colFirst="0" w:colLast="0"/>
+      <w:bookmarkEnd w:id="8"/>
     </w:p>
     <w:p>
       <w:pPr>
@@ -3778,8 +3836,8 @@
           <w:szCs w:val="22"/>
         </w:rPr>
       </w:pPr>
-      <w:bookmarkStart w:id="10" w:name="_gcx1fll29shf" w:colFirst="0" w:colLast="0"/>
-      <w:bookmarkEnd w:id="10"/>
+      <w:bookmarkStart w:id="9" w:name="_gcx1fll29shf" w:colFirst="0" w:colLast="0"/>
+      <w:bookmarkEnd w:id="9"/>
       <w:r>
         <w:rPr>
           <w:rFonts w:asciiTheme="majorHAnsi" w:hAnsiTheme="majorHAnsi" w:cstheme="majorHAnsi"/>
@@ -3871,8 +3929,8 @@
           <w:b/>
         </w:rPr>
       </w:pPr>
-      <w:bookmarkStart w:id="11" w:name="_heading=h.2et92p0" w:colFirst="0" w:colLast="0"/>
-      <w:bookmarkEnd w:id="11"/>
+      <w:bookmarkStart w:id="10" w:name="_heading=h.2et92p0" w:colFirst="0" w:colLast="0"/>
+      <w:bookmarkEnd w:id="10"/>
     </w:p>
     <w:p>
       <w:pPr>
@@ -3979,25 +4037,7 @@
         <w:rPr>
           <w:rFonts w:ascii="Calibri" w:eastAsia="Calibri" w:hAnsi="Calibri" w:cs="Calibri"/>
         </w:rPr>
-        <w:t>Communities use GitHub to bring together changes from developers</w:t>
-      </w:r>
-      <w:r>
-        <w:rPr>
-          <w:rFonts w:ascii="Calibri" w:eastAsia="Calibri" w:hAnsi="Calibri" w:cs="Calibri"/>
-        </w:rPr>
-        <w:t xml:space="preserve"> and </w:t>
-      </w:r>
-      <w:r>
-        <w:rPr>
-          <w:rFonts w:ascii="Calibri" w:eastAsia="Calibri" w:hAnsi="Calibri" w:cs="Calibri"/>
-        </w:rPr>
-        <w:t>to track and communicate needs (e.g. issue tracker)</w:t>
-      </w:r>
-      <w:r>
-        <w:rPr>
-          <w:rFonts w:ascii="Calibri" w:eastAsia="Calibri" w:hAnsi="Calibri" w:cs="Calibri"/>
-        </w:rPr>
-        <w:t>.</w:t>
+        <w:t>Communities use GitHub to bring together changes from developers and to track and communicate needs (e.g. issue tracker).</w:t>
       </w:r>
     </w:p>
     <w:p>
@@ -4204,16 +4244,22 @@
           <w:szCs w:val="22"/>
         </w:rPr>
       </w:pPr>
-      <w:proofErr w:type="spellStart"/>
       <w:r>
         <w:rPr>
           <w:rFonts w:ascii="Calibri" w:eastAsia="Calibri" w:hAnsi="Calibri" w:cs="Calibri"/>
           <w:sz w:val="22"/>
           <w:szCs w:val="22"/>
         </w:rPr>
-        <w:t>gitHub</w:t>
-      </w:r>
-      <w:proofErr w:type="spellEnd"/>
+        <w:t>G</w:t>
+      </w:r>
+      <w:r>
+        <w:rPr>
+          <w:rFonts w:ascii="Calibri" w:eastAsia="Calibri" w:hAnsi="Calibri" w:cs="Calibri"/>
+          <w:sz w:val="22"/>
+          <w:szCs w:val="22"/>
+        </w:rPr>
+        <w:t>itHub</w:t>
+      </w:r>
       <w:r>
         <w:rPr>
           <w:rFonts w:ascii="Calibri" w:eastAsia="Calibri" w:hAnsi="Calibri" w:cs="Calibri"/>
@@ -4345,6 +4391,78 @@
     </w:p>
     <w:p>
       <w:pPr>
+        <w:pStyle w:val="Heading2"/>
+        <w:numPr>
+          <w:ilvl w:val="0"/>
+          <w:numId w:val="23"/>
+        </w:numPr>
+        <w:spacing w:before="0" w:after="0" w:line="240" w:lineRule="auto"/>
+        <w:contextualSpacing/>
+        <w:rPr>
+          <w:rFonts w:ascii="Calibri" w:eastAsia="Calibri" w:hAnsi="Calibri" w:cs="Calibri"/>
+          <w:sz w:val="22"/>
+          <w:szCs w:val="22"/>
+        </w:rPr>
+      </w:pPr>
+      <w:r>
+        <w:rPr>
+          <w:rFonts w:ascii="Calibri" w:eastAsia="Calibri" w:hAnsi="Calibri" w:cs="Calibri"/>
+          <w:sz w:val="22"/>
+          <w:szCs w:val="22"/>
+        </w:rPr>
+        <w:t xml:space="preserve">Build, test, and release automation </w:t>
+      </w:r>
+    </w:p>
+    <w:p>
+      <w:pPr>
+        <w:pStyle w:val="Heading2"/>
+        <w:numPr>
+          <w:ilvl w:val="0"/>
+          <w:numId w:val="23"/>
+        </w:numPr>
+        <w:spacing w:before="0" w:after="0" w:line="240" w:lineRule="auto"/>
+        <w:contextualSpacing/>
+        <w:rPr>
+          <w:rFonts w:ascii="Calibri" w:eastAsia="Calibri" w:hAnsi="Calibri" w:cs="Calibri"/>
+          <w:sz w:val="22"/>
+          <w:szCs w:val="22"/>
+        </w:rPr>
+      </w:pPr>
+      <w:r>
+        <w:rPr>
+          <w:rFonts w:ascii="Calibri" w:eastAsia="Calibri" w:hAnsi="Calibri" w:cs="Calibri"/>
+          <w:sz w:val="22"/>
+          <w:szCs w:val="22"/>
+        </w:rPr>
+        <w:t xml:space="preserve">Wikis </w:t>
+      </w:r>
+    </w:p>
+    <w:p>
+      <w:pPr>
+        <w:pStyle w:val="Heading2"/>
+        <w:numPr>
+          <w:ilvl w:val="0"/>
+          <w:numId w:val="23"/>
+        </w:numPr>
+        <w:spacing w:before="0" w:after="0" w:line="240" w:lineRule="auto"/>
+        <w:contextualSpacing/>
+        <w:rPr>
+          <w:rFonts w:ascii="Calibri" w:eastAsia="Calibri" w:hAnsi="Calibri" w:cs="Calibri"/>
+          <w:sz w:val="22"/>
+          <w:szCs w:val="22"/>
+        </w:rPr>
+      </w:pPr>
+      <w:r>
+        <w:rPr>
+          <w:rFonts w:ascii="Calibri" w:eastAsia="Calibri" w:hAnsi="Calibri" w:cs="Calibri"/>
+          <w:sz w:val="22"/>
+          <w:szCs w:val="22"/>
+        </w:rPr>
+        <w:t>Project Website</w:t>
+      </w:r>
+    </w:p>
+    <w:p>
+      <w:pPr>
         <w:spacing w:line="240" w:lineRule="auto"/>
         <w:contextualSpacing/>
         <w:rPr>
@@ -4692,8 +4810,10 @@
       <w:r>
         <w:rPr>
           <w:rFonts w:ascii="Calibri" w:eastAsia="Calibri" w:hAnsi="Calibri" w:cs="Calibri"/>
+          <w:noProof/>
           <w:color w:val="000000"/>
         </w:rPr>
+        <w:lastRenderedPageBreak/>
         <w:drawing>
           <wp:inline distT="0" distB="0" distL="0" distR="0" wp14:anchorId="0A3AF95E" wp14:editId="137D43A6">
             <wp:extent cx="3383280" cy="1941441"/>
@@ -4777,7 +4897,6 @@
           <w:color w:val="000000"/>
           <w:lang w:val="en-US"/>
         </w:rPr>
-        <w:lastRenderedPageBreak/>
         <w:t>What tools you can use to interact with things stored locally? Give some examples.</w:t>
       </w:r>
     </w:p>
@@ -4831,23 +4950,7 @@
           <w:color w:val="000000"/>
           <w:lang w:val="en-US"/>
         </w:rPr>
-        <w:t xml:space="preserve">What tools you can use to interact with things stored </w:t>
-      </w:r>
-      <w:r>
-        <w:rPr>
-          <w:rFonts w:ascii="Calibri" w:eastAsia="Calibri" w:hAnsi="Calibri" w:cs="Calibri"/>
-          <w:color w:val="000000"/>
-          <w:lang w:val="en-US"/>
-        </w:rPr>
-        <w:t>remotely</w:t>
-      </w:r>
-      <w:r>
-        <w:rPr>
-          <w:rFonts w:ascii="Calibri" w:eastAsia="Calibri" w:hAnsi="Calibri" w:cs="Calibri"/>
-          <w:color w:val="000000"/>
-          <w:lang w:val="en-US"/>
-        </w:rPr>
-        <w:t>? Give some examples.</w:t>
+        <w:t>What tools you can use to interact with things stored remotely? Give some examples.</w:t>
       </w:r>
     </w:p>
     <w:p>
@@ -4980,34 +5083,21 @@
           <w:rFonts w:ascii="Calibri" w:eastAsia="Calibri" w:hAnsi="Calibri" w:cs="Calibri"/>
           <w:bCs/>
         </w:rPr>
-        <w:t xml:space="preserve">It is </w:t>
-      </w:r>
-      <w:r>
+        <w:t>It is like the reference copy of Aunt May’s cookie recipe.</w:t>
+      </w:r>
+    </w:p>
+    <w:p>
+      <w:pPr>
         <w:rPr>
           <w:rFonts w:ascii="Calibri" w:eastAsia="Calibri" w:hAnsi="Calibri" w:cs="Calibri"/>
           <w:bCs/>
         </w:rPr>
-        <w:t xml:space="preserve">like </w:t>
-      </w:r>
-      <w:r>
-        <w:rPr>
-          <w:rFonts w:ascii="Calibri" w:eastAsia="Calibri" w:hAnsi="Calibri" w:cs="Calibri"/>
-          <w:bCs/>
-        </w:rPr>
-        <w:t>the reference copy of Aunt May’s cookie recipe.</w:t>
-      </w:r>
-    </w:p>
-    <w:p>
-      <w:pPr>
-        <w:rPr>
-          <w:rFonts w:ascii="Calibri" w:eastAsia="Calibri" w:hAnsi="Calibri" w:cs="Calibri"/>
-          <w:bCs/>
-        </w:rPr>
-      </w:pPr>
-      <w:r>
-        <w:rPr>
-          <w:rFonts w:ascii="Calibri" w:eastAsia="Calibri" w:hAnsi="Calibri" w:cs="Calibri"/>
-          <w:b/>
+      </w:pPr>
+      <w:r>
+        <w:rPr>
+          <w:rFonts w:ascii="Calibri" w:eastAsia="Calibri" w:hAnsi="Calibri" w:cs="Calibri"/>
+          <w:b/>
+          <w:noProof/>
         </w:rPr>
         <mc:AlternateContent>
           <mc:Choice Requires="wpg">
@@ -5417,35 +5507,7 @@
           <w:rFonts w:ascii="Calibri" w:eastAsia="Calibri" w:hAnsi="Calibri" w:cs="Calibri"/>
           <w:bCs/>
         </w:rPr>
-        <w:t xml:space="preserve">Will you have </w:t>
-      </w:r>
-      <w:r>
-        <w:rPr>
-          <w:rFonts w:ascii="Calibri" w:eastAsia="Calibri" w:hAnsi="Calibri" w:cs="Calibri"/>
-          <w:bCs/>
-        </w:rPr>
-        <w:t>“</w:t>
-      </w:r>
-      <w:r>
-        <w:rPr>
-          <w:rFonts w:ascii="Calibri" w:eastAsia="Calibri" w:hAnsi="Calibri" w:cs="Calibri"/>
-          <w:bCs/>
-        </w:rPr>
-        <w:t>write</w:t>
-      </w:r>
-      <w:r>
-        <w:rPr>
-          <w:rFonts w:ascii="Calibri" w:eastAsia="Calibri" w:hAnsi="Calibri" w:cs="Calibri"/>
-          <w:bCs/>
-        </w:rPr>
-        <w:t>”</w:t>
-      </w:r>
-      <w:r>
-        <w:rPr>
-          <w:rFonts w:ascii="Calibri" w:eastAsia="Calibri" w:hAnsi="Calibri" w:cs="Calibri"/>
-          <w:bCs/>
-        </w:rPr>
-        <w:t xml:space="preserve"> permissions to the upstream?</w:t>
+        <w:t>Will you have “write” permissions to the upstream?</w:t>
       </w:r>
     </w:p>
     <w:p>
@@ -5498,17 +5560,28 @@
           <w:rFonts w:ascii="Calibri" w:eastAsia="Calibri" w:hAnsi="Calibri" w:cs="Calibri"/>
           <w:b/>
           <w:highlight w:val="yellow"/>
+        </w:rPr>
+      </w:pPr>
+      <w:r>
+        <w:rPr>
+          <w:rFonts w:ascii="Calibri" w:eastAsia="Calibri" w:hAnsi="Calibri" w:cs="Calibri"/>
+          <w:b/>
+          <w:highlight w:val="yellow"/>
+        </w:rPr>
+        <w:t xml:space="preserve"> </w:t>
+      </w:r>
+    </w:p>
+    <w:p>
+      <w:pPr>
+        <w:rPr>
+          <w:rFonts w:ascii="Calibri" w:eastAsia="Calibri" w:hAnsi="Calibri" w:cs="Calibri"/>
+          <w:b/>
+          <w:highlight w:val="yellow"/>
           <w:rtl/>
         </w:rPr>
       </w:pPr>
-      <w:r>
-        <w:rPr>
-          <w:rFonts w:ascii="Calibri" w:eastAsia="Calibri" w:hAnsi="Calibri" w:cs="Calibri"/>
-          <w:b/>
-          <w:highlight w:val="yellow"/>
-        </w:rPr>
-        <w:t xml:space="preserve"> </w:t>
-      </w:r>
+      <w:bookmarkStart w:id="11" w:name="_GoBack"/>
+      <w:bookmarkEnd w:id="11"/>
     </w:p>
     <w:p>
       <w:pPr>
@@ -5533,6 +5606,7 @@
           <w:szCs w:val="24"/>
           <w:u w:val="single"/>
         </w:rPr>
+        <w:lastRenderedPageBreak/>
         <w:t xml:space="preserve">Step </w:t>
       </w:r>
       <w:r>
@@ -5703,10 +5777,10 @@
         <w:rPr>
           <w:rFonts w:ascii="Calibri" w:eastAsia="Calibri" w:hAnsi="Calibri" w:cs="Calibri"/>
           <w:b/>
+          <w:noProof/>
           <w:sz w:val="40"/>
           <w:szCs w:val="40"/>
         </w:rPr>
-        <w:lastRenderedPageBreak/>
         <mc:AlternateContent>
           <mc:Choice Requires="wpg">
             <w:drawing>
@@ -7305,13 +7379,7 @@
         <w:rPr>
           <w:rFonts w:ascii="Calibri" w:hAnsi="Calibri" w:cs="Calibri"/>
         </w:rPr>
-        <w:t>T</w:t>
-      </w:r>
-      <w:r>
-        <w:rPr>
-          <w:rFonts w:ascii="Calibri" w:hAnsi="Calibri" w:cs="Calibri"/>
-        </w:rPr>
-        <w:t xml:space="preserve">he name </w:t>
+        <w:t xml:space="preserve">The name </w:t>
       </w:r>
       <w:r>
         <w:rPr>
@@ -7339,19 +7407,7 @@
         <w:rPr>
           <w:rFonts w:ascii="Calibri" w:hAnsi="Calibri" w:cs="Calibri"/>
         </w:rPr>
-        <w:t xml:space="preserve"> remote represented in Figure </w:t>
-      </w:r>
-      <w:r>
-        <w:rPr>
-          <w:rFonts w:ascii="Calibri" w:hAnsi="Calibri" w:cs="Calibri"/>
-        </w:rPr>
-        <w:t>above</w:t>
-      </w:r>
-      <w:r>
-        <w:rPr>
-          <w:rFonts w:ascii="Calibri" w:hAnsi="Calibri" w:cs="Calibri"/>
-        </w:rPr>
-        <w:t>?</w:t>
+        <w:t xml:space="preserve"> remote represented in Figure above?</w:t>
       </w:r>
     </w:p>
     <w:p>
@@ -7382,21 +7438,7 @@
           <w:rFonts w:ascii="Calibri" w:eastAsia="Calibri" w:hAnsi="Calibri" w:cs="Calibri"/>
           <w:bCs/>
         </w:rPr>
-        <w:t xml:space="preserve">Why do </w:t>
-      </w:r>
-      <w:r>
-        <w:rPr>
-          <w:rFonts w:ascii="Calibri" w:eastAsia="Calibri" w:hAnsi="Calibri" w:cs="Calibri"/>
-          <w:bCs/>
-        </w:rPr>
-        <w:t>you need to clone</w:t>
-      </w:r>
-      <w:r>
-        <w:rPr>
-          <w:rFonts w:ascii="Calibri" w:eastAsia="Calibri" w:hAnsi="Calibri" w:cs="Calibri"/>
-          <w:bCs/>
-        </w:rPr>
-        <w:t>?</w:t>
+        <w:t>Why do you need to clone?</w:t>
       </w:r>
     </w:p>
     <w:p>
@@ -8492,8 +8534,6 @@
         <w:rPr>
           <w:rFonts w:ascii="Calibri" w:eastAsia="Calibri" w:hAnsi="Calibri" w:cs="Calibri"/>
           <w:color w:val="000000"/>
-          <w:sz w:val="24"/>
-          <w:szCs w:val="24"/>
           <w:lang w:val="en-US"/>
         </w:rPr>
       </w:pPr>
@@ -8501,8 +8541,6 @@
         <w:rPr>
           <w:rFonts w:ascii="Calibri" w:eastAsia="Calibri" w:hAnsi="Calibri" w:cs="Calibri"/>
           <w:color w:val="000000"/>
-          <w:sz w:val="24"/>
-          <w:szCs w:val="24"/>
           <w:lang w:val="en-US"/>
         </w:rPr>
         <w:t xml:space="preserve">Based on the previous steps and the diagram of this step, how many copies and </w:t>
@@ -8511,8 +8549,6 @@
         <w:rPr>
           <w:rFonts w:ascii="Calibri" w:eastAsia="Calibri" w:hAnsi="Calibri" w:cs="Calibri"/>
           <w:color w:val="000000"/>
-          <w:sz w:val="24"/>
-          <w:szCs w:val="24"/>
           <w:lang w:val="en-US"/>
         </w:rPr>
         <w:t>where</w:t>
@@ -8521,8 +8557,6 @@
         <w:rPr>
           <w:rFonts w:ascii="Calibri" w:eastAsia="Calibri" w:hAnsi="Calibri" w:cs="Calibri"/>
           <w:color w:val="000000"/>
-          <w:sz w:val="24"/>
-          <w:szCs w:val="24"/>
           <w:lang w:val="en-US"/>
         </w:rPr>
         <w:t xml:space="preserve"> are they.</w:t>
@@ -8640,7 +8674,7 @@
     <w:p>
       <w:pPr>
         <w:rPr>
-          <w:rFonts w:ascii="Calibri" w:eastAsia="Calibri" w:hAnsi="Calibri" w:cs="Calibri" w:hint="cs"/>
+          <w:rFonts w:ascii="Calibri" w:eastAsia="Calibri" w:hAnsi="Calibri" w:cs="Calibri"/>
           <w:b/>
           <w:highlight w:val="yellow"/>
           <w:rtl/>
@@ -13146,6 +13180,119 @@
     </w:lvl>
   </w:abstractNum>
   <w:abstractNum w:abstractNumId="32" w15:restartNumberingAfterBreak="0">
+    <w:nsid w:val="59653F0A"/>
+    <w:multiLevelType w:val="hybridMultilevel"/>
+    <w:tmpl w:val="2EB2AF7E"/>
+    <w:lvl w:ilvl="0" w:tplc="04090001">
+      <w:start w:val="1"/>
+      <w:numFmt w:val="bullet"/>
+      <w:lvlText w:val=""/>
+      <w:lvlJc w:val="left"/>
+      <w:pPr>
+        <w:ind w:left="720" w:hanging="360"/>
+      </w:pPr>
+      <w:rPr>
+        <w:rFonts w:ascii="Symbol" w:hAnsi="Symbol" w:hint="default"/>
+      </w:rPr>
+    </w:lvl>
+    <w:lvl w:ilvl="1" w:tplc="04090003" w:tentative="1">
+      <w:start w:val="1"/>
+      <w:numFmt w:val="bullet"/>
+      <w:lvlText w:val="o"/>
+      <w:lvlJc w:val="left"/>
+      <w:pPr>
+        <w:ind w:left="1440" w:hanging="360"/>
+      </w:pPr>
+      <w:rPr>
+        <w:rFonts w:ascii="Courier New" w:hAnsi="Courier New" w:cs="Courier New" w:hint="default"/>
+      </w:rPr>
+    </w:lvl>
+    <w:lvl w:ilvl="2" w:tplc="04090005" w:tentative="1">
+      <w:start w:val="1"/>
+      <w:numFmt w:val="bullet"/>
+      <w:lvlText w:val=""/>
+      <w:lvlJc w:val="left"/>
+      <w:pPr>
+        <w:ind w:left="2160" w:hanging="360"/>
+      </w:pPr>
+      <w:rPr>
+        <w:rFonts w:ascii="Wingdings" w:hAnsi="Wingdings" w:hint="default"/>
+      </w:rPr>
+    </w:lvl>
+    <w:lvl w:ilvl="3" w:tplc="04090001" w:tentative="1">
+      <w:start w:val="1"/>
+      <w:numFmt w:val="bullet"/>
+      <w:lvlText w:val=""/>
+      <w:lvlJc w:val="left"/>
+      <w:pPr>
+        <w:ind w:left="2880" w:hanging="360"/>
+      </w:pPr>
+      <w:rPr>
+        <w:rFonts w:ascii="Symbol" w:hAnsi="Symbol" w:hint="default"/>
+      </w:rPr>
+    </w:lvl>
+    <w:lvl w:ilvl="4" w:tplc="04090003" w:tentative="1">
+      <w:start w:val="1"/>
+      <w:numFmt w:val="bullet"/>
+      <w:lvlText w:val="o"/>
+      <w:lvlJc w:val="left"/>
+      <w:pPr>
+        <w:ind w:left="3600" w:hanging="360"/>
+      </w:pPr>
+      <w:rPr>
+        <w:rFonts w:ascii="Courier New" w:hAnsi="Courier New" w:cs="Courier New" w:hint="default"/>
+      </w:rPr>
+    </w:lvl>
+    <w:lvl w:ilvl="5" w:tplc="04090005" w:tentative="1">
+      <w:start w:val="1"/>
+      <w:numFmt w:val="bullet"/>
+      <w:lvlText w:val=""/>
+      <w:lvlJc w:val="left"/>
+      <w:pPr>
+        <w:ind w:left="4320" w:hanging="360"/>
+      </w:pPr>
+      <w:rPr>
+        <w:rFonts w:ascii="Wingdings" w:hAnsi="Wingdings" w:hint="default"/>
+      </w:rPr>
+    </w:lvl>
+    <w:lvl w:ilvl="6" w:tplc="04090001" w:tentative="1">
+      <w:start w:val="1"/>
+      <w:numFmt w:val="bullet"/>
+      <w:lvlText w:val=""/>
+      <w:lvlJc w:val="left"/>
+      <w:pPr>
+        <w:ind w:left="5040" w:hanging="360"/>
+      </w:pPr>
+      <w:rPr>
+        <w:rFonts w:ascii="Symbol" w:hAnsi="Symbol" w:hint="default"/>
+      </w:rPr>
+    </w:lvl>
+    <w:lvl w:ilvl="7" w:tplc="04090003" w:tentative="1">
+      <w:start w:val="1"/>
+      <w:numFmt w:val="bullet"/>
+      <w:lvlText w:val="o"/>
+      <w:lvlJc w:val="left"/>
+      <w:pPr>
+        <w:ind w:left="5760" w:hanging="360"/>
+      </w:pPr>
+      <w:rPr>
+        <w:rFonts w:ascii="Courier New" w:hAnsi="Courier New" w:cs="Courier New" w:hint="default"/>
+      </w:rPr>
+    </w:lvl>
+    <w:lvl w:ilvl="8" w:tplc="04090005" w:tentative="1">
+      <w:start w:val="1"/>
+      <w:numFmt w:val="bullet"/>
+      <w:lvlText w:val=""/>
+      <w:lvlJc w:val="left"/>
+      <w:pPr>
+        <w:ind w:left="6480" w:hanging="360"/>
+      </w:pPr>
+      <w:rPr>
+        <w:rFonts w:ascii="Wingdings" w:hAnsi="Wingdings" w:hint="default"/>
+      </w:rPr>
+    </w:lvl>
+  </w:abstractNum>
+  <w:abstractNum w:abstractNumId="33" w15:restartNumberingAfterBreak="0">
     <w:nsid w:val="64F96522"/>
     <w:multiLevelType w:val="hybridMultilevel"/>
     <w:tmpl w:val="1750B91C"/>
@@ -13258,7 +13405,7 @@
       </w:rPr>
     </w:lvl>
   </w:abstractNum>
-  <w:abstractNum w:abstractNumId="33" w15:restartNumberingAfterBreak="0">
+  <w:abstractNum w:abstractNumId="34" w15:restartNumberingAfterBreak="0">
     <w:nsid w:val="6A70092C"/>
     <w:multiLevelType w:val="hybridMultilevel"/>
     <w:tmpl w:val="851CE7B8"/>
@@ -13371,7 +13518,7 @@
       </w:rPr>
     </w:lvl>
   </w:abstractNum>
-  <w:abstractNum w:abstractNumId="34" w15:restartNumberingAfterBreak="0">
+  <w:abstractNum w:abstractNumId="35" w15:restartNumberingAfterBreak="0">
     <w:nsid w:val="7161661E"/>
     <w:multiLevelType w:val="multilevel"/>
     <w:tmpl w:val="AB987796"/>
@@ -13485,7 +13632,7 @@
       </w:rPr>
     </w:lvl>
   </w:abstractNum>
-  <w:abstractNum w:abstractNumId="35" w15:restartNumberingAfterBreak="0">
+  <w:abstractNum w:abstractNumId="36" w15:restartNumberingAfterBreak="0">
     <w:nsid w:val="722D78D8"/>
     <w:multiLevelType w:val="multilevel"/>
     <w:tmpl w:val="6E869E82"/>
@@ -13598,7 +13745,7 @@
       </w:rPr>
     </w:lvl>
   </w:abstractNum>
-  <w:abstractNum w:abstractNumId="36" w15:restartNumberingAfterBreak="0">
+  <w:abstractNum w:abstractNumId="37" w15:restartNumberingAfterBreak="0">
     <w:nsid w:val="74012A89"/>
     <w:multiLevelType w:val="hybridMultilevel"/>
     <w:tmpl w:val="FD008FEA"/>
@@ -13711,7 +13858,7 @@
       </w:rPr>
     </w:lvl>
   </w:abstractNum>
-  <w:abstractNum w:abstractNumId="37" w15:restartNumberingAfterBreak="0">
+  <w:abstractNum w:abstractNumId="38" w15:restartNumberingAfterBreak="0">
     <w:nsid w:val="7A5D07F6"/>
     <w:multiLevelType w:val="hybridMultilevel"/>
     <w:tmpl w:val="23865688"/>
@@ -13818,13 +13965,13 @@
     <w:abstractNumId w:val="14"/>
   </w:num>
   <w:num w:numId="5">
-    <w:abstractNumId w:val="34"/>
+    <w:abstractNumId w:val="35"/>
   </w:num>
   <w:num w:numId="6">
     <w:abstractNumId w:val="16"/>
   </w:num>
   <w:num w:numId="7">
-    <w:abstractNumId w:val="35"/>
+    <w:abstractNumId w:val="36"/>
   </w:num>
   <w:num w:numId="8">
     <w:abstractNumId w:val="26"/>
@@ -13845,7 +13992,7 @@
     <w:abstractNumId w:val="2"/>
   </w:num>
   <w:num w:numId="14">
-    <w:abstractNumId w:val="32"/>
+    <w:abstractNumId w:val="33"/>
   </w:num>
   <w:num w:numId="15">
     <w:abstractNumId w:val="1"/>
@@ -13860,7 +14007,7 @@
     <w:abstractNumId w:val="4"/>
   </w:num>
   <w:num w:numId="19">
-    <w:abstractNumId w:val="33"/>
+    <w:abstractNumId w:val="34"/>
   </w:num>
   <w:num w:numId="20">
     <w:abstractNumId w:val="7"/>
@@ -13872,7 +14019,7 @@
     <w:abstractNumId w:val="20"/>
   </w:num>
   <w:num w:numId="23">
-    <w:abstractNumId w:val="36"/>
+    <w:abstractNumId w:val="37"/>
   </w:num>
   <w:num w:numId="24">
     <w:abstractNumId w:val="12"/>
@@ -13893,7 +14040,7 @@
     <w:abstractNumId w:val="13"/>
   </w:num>
   <w:num w:numId="30">
-    <w:abstractNumId w:val="37"/>
+    <w:abstractNumId w:val="38"/>
   </w:num>
   <w:num w:numId="31">
     <w:abstractNumId w:val="21"/>
@@ -13918,6 +14065,9 @@
   </w:num>
   <w:num w:numId="38">
     <w:abstractNumId w:val="31"/>
+  </w:num>
+  <w:num w:numId="39">
+    <w:abstractNumId w:val="32"/>
   </w:num>
 </w:numbering>
 </file>
@@ -14433,6 +14583,7 @@
   <w:style w:type="character" w:default="1" w:styleId="DefaultParagraphFont">
     <w:name w:val="Default Paragraph Font"/>
     <w:uiPriority w:val="1"/>
+    <w:semiHidden/>
     <w:unhideWhenUsed/>
   </w:style>
   <w:style w:type="table" w:default="1" w:styleId="TableNormal">

</xml_diff>